<commit_message>
more info in word doc
</commit_message>
<xml_diff>
--- a/DSI_Assignment.docx
+++ b/DSI_Assignment.docx
@@ -1,6 +1,6 @@
 
 <file path=word/document.xml><?xml version="1.0" encoding="utf-8"?>
-<w:document xmlns:wpc="http://schemas.microsoft.com/office/word/2010/wordprocessingCanvas" xmlns:cx="http://schemas.microsoft.com/office/drawing/2014/chartex" xmlns:cx1="http://schemas.microsoft.com/office/drawing/2015/9/8/chartex" xmlns:mc="http://schemas.openxmlformats.org/markup-compatibility/2006" xmlns:o="urn:schemas-microsoft-com:office:office" xmlns:r="http://schemas.openxmlformats.org/officeDocument/2006/relationships" xmlns:m="http://schemas.openxmlformats.org/officeDocument/2006/math" xmlns:v="urn:schemas-microsoft-com:vml" xmlns:wp14="http://schemas.microsoft.com/office/word/2010/wordprocessingDrawing" xmlns:wp="http://schemas.openxmlformats.org/drawingml/2006/wordprocessingDrawing" xmlns:w10="urn:schemas-microsoft-com:office:word" xmlns:w="http://schemas.openxmlformats.org/wordprocessingml/2006/main" xmlns:w14="http://schemas.microsoft.com/office/word/2010/wordml" xmlns:w15="http://schemas.microsoft.com/office/word/2012/wordml" xmlns:w16se="http://schemas.microsoft.com/office/word/2015/wordml/symex" xmlns:wpg="http://schemas.microsoft.com/office/word/2010/wordprocessingGroup" xmlns:wpi="http://schemas.microsoft.com/office/word/2010/wordprocessingInk" xmlns:wne="http://schemas.microsoft.com/office/word/2006/wordml" xmlns:wps="http://schemas.microsoft.com/office/word/2010/wordprocessingShape" mc:Ignorable="w14 w15 w16se wp14">
+<w:document xmlns:wpc="http://schemas.microsoft.com/office/word/2010/wordprocessingCanvas" xmlns:cx="http://schemas.microsoft.com/office/drawing/2014/chartex" xmlns:cx1="http://schemas.microsoft.com/office/drawing/2015/9/8/chartex" xmlns:cx2="http://schemas.microsoft.com/office/drawing/2015/10/21/chartex" xmlns:mc="http://schemas.openxmlformats.org/markup-compatibility/2006" xmlns:o="urn:schemas-microsoft-com:office:office" xmlns:r="http://schemas.openxmlformats.org/officeDocument/2006/relationships" xmlns:m="http://schemas.openxmlformats.org/officeDocument/2006/math" xmlns:v="urn:schemas-microsoft-com:vml" xmlns:wp14="http://schemas.microsoft.com/office/word/2010/wordprocessingDrawing" xmlns:wp="http://schemas.openxmlformats.org/drawingml/2006/wordprocessingDrawing" xmlns:w10="urn:schemas-microsoft-com:office:word" xmlns:w="http://schemas.openxmlformats.org/wordprocessingml/2006/main" xmlns:w14="http://schemas.microsoft.com/office/word/2010/wordml" xmlns:w15="http://schemas.microsoft.com/office/word/2012/wordml" xmlns:w16se="http://schemas.microsoft.com/office/word/2015/wordml/symex" xmlns:wpg="http://schemas.microsoft.com/office/word/2010/wordprocessingGroup" xmlns:wpi="http://schemas.microsoft.com/office/word/2010/wordprocessingInk" xmlns:wne="http://schemas.microsoft.com/office/word/2006/wordml" xmlns:wps="http://schemas.microsoft.com/office/word/2010/wordprocessingShape" mc:Ignorable="w14 w15 w16se wp14">
   <w:body>
     <w:p>
       <w:pPr>
@@ -614,17 +614,15 @@
         </w:rPr>
         <w:t xml:space="preserve">On top of all that, JIRA's really good at tracking (via detailed, custom reports and dashboards) where all of your project items/issues lie at a </w:t>
       </w:r>
-      <w:proofErr w:type="spellStart"/>
-      <w:r>
-        <w:rPr>
-          <w:rFonts w:ascii="Helvetica" w:hAnsi="Helvetica" w:cs="Helvetica"/>
-          <w:color w:val="000000"/>
-          <w:sz w:val="21"/>
-          <w:szCs w:val="21"/>
-        </w:rPr>
-        <w:t>teamwide</w:t>
-      </w:r>
-      <w:proofErr w:type="spellEnd"/>
+      <w:r>
+        <w:rPr>
+          <w:rFonts w:ascii="Helvetica" w:hAnsi="Helvetica" w:cs="Helvetica"/>
+          <w:color w:val="000000"/>
+          <w:sz w:val="21"/>
+          <w:szCs w:val="21"/>
+        </w:rPr>
+        <w:t>team wide</w:t>
+      </w:r>
       <w:r>
         <w:rPr>
           <w:rFonts w:ascii="Helvetica" w:hAnsi="Helvetica" w:cs="Helvetica"/>
@@ -656,17 +654,15 @@
         <w:lastRenderedPageBreak/>
         <w:t xml:space="preserve">Collaboration's also a big point of emphasis in JIRA - @mentioning, formatted </w:t>
       </w:r>
-      <w:proofErr w:type="gramStart"/>
-      <w:r>
-        <w:rPr>
-          <w:rFonts w:ascii="Helvetica" w:hAnsi="Helvetica" w:cs="Helvetica"/>
-          <w:color w:val="000000"/>
-          <w:sz w:val="21"/>
-          <w:szCs w:val="21"/>
-        </w:rPr>
-        <w:t>commenting ,</w:t>
-      </w:r>
-      <w:proofErr w:type="gramEnd"/>
+      <w:r>
+        <w:rPr>
+          <w:rFonts w:ascii="Helvetica" w:hAnsi="Helvetica" w:cs="Helvetica"/>
+          <w:color w:val="000000"/>
+          <w:sz w:val="21"/>
+          <w:szCs w:val="21"/>
+        </w:rPr>
+        <w:t>commenting,</w:t>
+      </w:r>
       <w:r>
         <w:rPr>
           <w:rFonts w:ascii="Helvetica" w:hAnsi="Helvetica" w:cs="Helvetica"/>
@@ -726,101 +722,329 @@
         <w:t>Part 2 Data Collection and Preprocessing</w:t>
       </w:r>
     </w:p>
-    <w:p/>
-    <w:p>
-      <w:r>
+    <w:p>
+      <w:pPr>
+        <w:pStyle w:val="NormalWeb"/>
+        <w:spacing w:before="0" w:beforeAutospacing="0" w:after="0" w:afterAutospacing="0" w:line="300" w:lineRule="atLeast"/>
+        <w:rPr>
+          <w:rFonts w:ascii="Helvetica" w:hAnsi="Helvetica" w:cs="Helvetica"/>
+          <w:color w:val="000000"/>
+          <w:sz w:val="21"/>
+          <w:szCs w:val="21"/>
+        </w:rPr>
+      </w:pPr>
+    </w:p>
+    <w:p>
+      <w:pPr>
+        <w:pStyle w:val="NormalWeb"/>
+        <w:spacing w:before="0" w:beforeAutospacing="0" w:after="0" w:afterAutospacing="0" w:line="300" w:lineRule="atLeast"/>
+        <w:rPr>
+          <w:rFonts w:ascii="Helvetica" w:hAnsi="Helvetica" w:cs="Helvetica"/>
+          <w:color w:val="000000"/>
+          <w:sz w:val="21"/>
+          <w:szCs w:val="21"/>
+        </w:rPr>
+      </w:pPr>
+      <w:r>
+        <w:rPr>
+          <w:rFonts w:ascii="Helvetica" w:hAnsi="Helvetica" w:cs="Helvetica"/>
+          <w:color w:val="000000"/>
+          <w:sz w:val="21"/>
+          <w:szCs w:val="21"/>
+        </w:rPr>
         <w:t>The data p</w:t>
       </w:r>
       <w:r>
+        <w:rPr>
+          <w:rFonts w:ascii="Helvetica" w:hAnsi="Helvetica" w:cs="Helvetica"/>
+          <w:color w:val="000000"/>
+          <w:sz w:val="21"/>
+          <w:szCs w:val="21"/>
+        </w:rPr>
         <w:t>reparation stage is</w:t>
       </w:r>
       <w:r>
+        <w:rPr>
+          <w:rFonts w:ascii="Helvetica" w:hAnsi="Helvetica" w:cs="Helvetica"/>
+          <w:color w:val="000000"/>
+          <w:sz w:val="21"/>
+          <w:szCs w:val="21"/>
+        </w:rPr>
         <w:t xml:space="preserve"> a</w:t>
       </w:r>
       <w:r>
+        <w:rPr>
+          <w:rFonts w:ascii="Helvetica" w:hAnsi="Helvetica" w:cs="Helvetica"/>
+          <w:color w:val="000000"/>
+          <w:sz w:val="21"/>
+          <w:szCs w:val="21"/>
+        </w:rPr>
         <w:t xml:space="preserve"> critical stage in</w:t>
       </w:r>
       <w:r>
+        <w:rPr>
+          <w:rFonts w:ascii="Helvetica" w:hAnsi="Helvetica" w:cs="Helvetica"/>
+          <w:color w:val="000000"/>
+          <w:sz w:val="21"/>
+          <w:szCs w:val="21"/>
+        </w:rPr>
         <w:t xml:space="preserve"> </w:t>
       </w:r>
       <w:r>
+        <w:rPr>
+          <w:rFonts w:ascii="Helvetica" w:hAnsi="Helvetica" w:cs="Helvetica"/>
+          <w:color w:val="000000"/>
+          <w:sz w:val="21"/>
+          <w:szCs w:val="21"/>
+        </w:rPr>
         <w:t>any data science project.</w:t>
       </w:r>
       <w:r>
+        <w:rPr>
+          <w:rFonts w:ascii="Helvetica" w:hAnsi="Helvetica" w:cs="Helvetica"/>
+          <w:color w:val="000000"/>
+          <w:sz w:val="21"/>
+          <w:szCs w:val="21"/>
+        </w:rPr>
         <w:t xml:space="preserve"> </w:t>
       </w:r>
       <w:r>
+        <w:rPr>
+          <w:rFonts w:ascii="Helvetica" w:hAnsi="Helvetica" w:cs="Helvetica"/>
+          <w:color w:val="000000"/>
+          <w:sz w:val="21"/>
+          <w:szCs w:val="21"/>
+        </w:rPr>
         <w:t>Ensuring</w:t>
       </w:r>
       <w:r>
+        <w:rPr>
+          <w:rFonts w:ascii="Helvetica" w:hAnsi="Helvetica" w:cs="Helvetica"/>
+          <w:color w:val="000000"/>
+          <w:sz w:val="21"/>
+          <w:szCs w:val="21"/>
+        </w:rPr>
         <w:t xml:space="preserve"> the quality of the data is</w:t>
       </w:r>
       <w:r>
+        <w:rPr>
+          <w:rFonts w:ascii="Helvetica" w:hAnsi="Helvetica" w:cs="Helvetica"/>
+          <w:color w:val="000000"/>
+          <w:sz w:val="21"/>
+          <w:szCs w:val="21"/>
+        </w:rPr>
         <w:t xml:space="preserve"> </w:t>
       </w:r>
       <w:r>
+        <w:rPr>
+          <w:rFonts w:ascii="Helvetica" w:hAnsi="Helvetica" w:cs="Helvetica"/>
+          <w:color w:val="000000"/>
+          <w:sz w:val="21"/>
+          <w:szCs w:val="21"/>
+        </w:rPr>
         <w:t xml:space="preserve">essential </w:t>
       </w:r>
       <w:r>
+        <w:rPr>
+          <w:rFonts w:ascii="Helvetica" w:hAnsi="Helvetica" w:cs="Helvetica"/>
+          <w:color w:val="000000"/>
+          <w:sz w:val="21"/>
+          <w:szCs w:val="21"/>
+        </w:rPr>
         <w:t xml:space="preserve">before any analysis can be done. </w:t>
       </w:r>
       <w:r>
+        <w:rPr>
+          <w:rFonts w:ascii="Helvetica" w:hAnsi="Helvetica" w:cs="Helvetica"/>
+          <w:color w:val="000000"/>
+          <w:sz w:val="21"/>
+          <w:szCs w:val="21"/>
+        </w:rPr>
         <w:t>Accessing the data</w:t>
       </w:r>
       <w:r>
+        <w:rPr>
+          <w:rFonts w:ascii="Helvetica" w:hAnsi="Helvetica" w:cs="Helvetica"/>
+          <w:color w:val="000000"/>
+          <w:sz w:val="21"/>
+          <w:szCs w:val="21"/>
+        </w:rPr>
         <w:t xml:space="preserve"> for this project</w:t>
       </w:r>
       <w:r>
+        <w:rPr>
+          <w:rFonts w:ascii="Helvetica" w:hAnsi="Helvetica" w:cs="Helvetica"/>
+          <w:color w:val="000000"/>
+          <w:sz w:val="21"/>
+          <w:szCs w:val="21"/>
+        </w:rPr>
         <w:t xml:space="preserve"> was simple as Slack provided a way to extract the data into </w:t>
       </w:r>
       <w:proofErr w:type="spellStart"/>
       <w:r>
+        <w:rPr>
+          <w:rFonts w:ascii="Helvetica" w:hAnsi="Helvetica" w:cs="Helvetica"/>
+          <w:color w:val="000000"/>
+          <w:sz w:val="21"/>
+          <w:szCs w:val="21"/>
+        </w:rPr>
         <w:t>json</w:t>
       </w:r>
       <w:proofErr w:type="spellEnd"/>
       <w:r>
+        <w:rPr>
+          <w:rFonts w:ascii="Helvetica" w:hAnsi="Helvetica" w:cs="Helvetica"/>
+          <w:color w:val="000000"/>
+          <w:sz w:val="21"/>
+          <w:szCs w:val="21"/>
+        </w:rPr>
         <w:t xml:space="preserve"> file. As the majority of our data comes</w:t>
       </w:r>
       <w:r>
+        <w:rPr>
+          <w:rFonts w:ascii="Helvetica" w:hAnsi="Helvetica" w:cs="Helvetica"/>
+          <w:color w:val="000000"/>
+          <w:sz w:val="21"/>
+          <w:szCs w:val="21"/>
+        </w:rPr>
         <w:t xml:space="preserve"> from messages, we spent</w:t>
       </w:r>
       <w:r>
+        <w:rPr>
+          <w:rFonts w:ascii="Helvetica" w:hAnsi="Helvetica" w:cs="Helvetica"/>
+          <w:color w:val="000000"/>
+          <w:sz w:val="21"/>
+          <w:szCs w:val="21"/>
+        </w:rPr>
         <w:t xml:space="preserve"> of time </w:t>
       </w:r>
       <w:r>
+        <w:rPr>
+          <w:rFonts w:ascii="Helvetica" w:hAnsi="Helvetica" w:cs="Helvetica"/>
+          <w:color w:val="000000"/>
+          <w:sz w:val="21"/>
+          <w:szCs w:val="21"/>
+        </w:rPr>
         <w:t>formatting</w:t>
       </w:r>
       <w:r>
+        <w:rPr>
+          <w:rFonts w:ascii="Helvetica" w:hAnsi="Helvetica" w:cs="Helvetica"/>
+          <w:color w:val="000000"/>
+          <w:sz w:val="21"/>
+          <w:szCs w:val="21"/>
+        </w:rPr>
         <w:t xml:space="preserve"> and transforming the text. To address these </w:t>
       </w:r>
       <w:r>
+        <w:rPr>
+          <w:rFonts w:ascii="Helvetica" w:hAnsi="Helvetica" w:cs="Helvetica"/>
+          <w:color w:val="000000"/>
+          <w:sz w:val="21"/>
+          <w:szCs w:val="21"/>
+        </w:rPr>
         <w:t>issues,</w:t>
       </w:r>
       <w:r>
+        <w:rPr>
+          <w:rFonts w:ascii="Helvetica" w:hAnsi="Helvetica" w:cs="Helvetica"/>
+          <w:color w:val="000000"/>
+          <w:sz w:val="21"/>
+          <w:szCs w:val="21"/>
+        </w:rPr>
         <w:t xml:space="preserve"> we applied a number of Natural Language Processing techniques.</w:t>
       </w:r>
     </w:p>
     <w:p>
-      <w:r>
+      <w:pPr>
+        <w:pStyle w:val="NormalWeb"/>
+        <w:spacing w:before="0" w:beforeAutospacing="0" w:after="0" w:afterAutospacing="0" w:line="300" w:lineRule="atLeast"/>
+        <w:rPr>
+          <w:rFonts w:ascii="Helvetica" w:hAnsi="Helvetica" w:cs="Helvetica"/>
+          <w:color w:val="000000"/>
+          <w:sz w:val="21"/>
+          <w:szCs w:val="21"/>
+        </w:rPr>
+      </w:pPr>
+    </w:p>
+    <w:p>
+      <w:pPr>
+        <w:pStyle w:val="NormalWeb"/>
+        <w:spacing w:before="0" w:beforeAutospacing="0" w:after="0" w:afterAutospacing="0" w:line="300" w:lineRule="atLeast"/>
+        <w:rPr>
+          <w:rFonts w:ascii="Helvetica" w:hAnsi="Helvetica" w:cs="Helvetica"/>
+          <w:color w:val="000000"/>
+          <w:sz w:val="21"/>
+          <w:szCs w:val="21"/>
+        </w:rPr>
+      </w:pPr>
+      <w:r>
+        <w:rPr>
+          <w:rFonts w:ascii="Helvetica" w:hAnsi="Helvetica" w:cs="Helvetica"/>
+          <w:color w:val="000000"/>
+          <w:sz w:val="21"/>
+          <w:szCs w:val="21"/>
+        </w:rPr>
         <w:t xml:space="preserve">In this section, we </w:t>
       </w:r>
       <w:r>
+        <w:rPr>
+          <w:rFonts w:ascii="Helvetica" w:hAnsi="Helvetica" w:cs="Helvetica"/>
+          <w:color w:val="000000"/>
+          <w:sz w:val="21"/>
+          <w:szCs w:val="21"/>
+        </w:rPr>
         <w:t>will go through how we transformed</w:t>
       </w:r>
       <w:r>
+        <w:rPr>
+          <w:rFonts w:ascii="Helvetica" w:hAnsi="Helvetica" w:cs="Helvetica"/>
+          <w:color w:val="000000"/>
+          <w:sz w:val="21"/>
+          <w:szCs w:val="21"/>
+        </w:rPr>
         <w:t xml:space="preserve"> the data as well as a background and evaluation of the techniques used in Natura</w:t>
       </w:r>
       <w:r>
+        <w:rPr>
+          <w:rFonts w:ascii="Helvetica" w:hAnsi="Helvetica" w:cs="Helvetica"/>
+          <w:color w:val="000000"/>
+          <w:sz w:val="21"/>
+          <w:szCs w:val="21"/>
+        </w:rPr>
         <w:t>l Language Processing and</w:t>
       </w:r>
       <w:r>
+        <w:rPr>
+          <w:rFonts w:ascii="Helvetica" w:hAnsi="Helvetica" w:cs="Helvetica"/>
+          <w:color w:val="000000"/>
+          <w:sz w:val="21"/>
+          <w:szCs w:val="21"/>
+        </w:rPr>
         <w:t xml:space="preserve"> our final decision of techniques that we used in </w:t>
       </w:r>
       <w:r>
+        <w:rPr>
+          <w:rFonts w:ascii="Helvetica" w:hAnsi="Helvetica" w:cs="Helvetica"/>
+          <w:color w:val="000000"/>
+          <w:sz w:val="21"/>
+          <w:szCs w:val="21"/>
+        </w:rPr>
         <w:t>this project.</w:t>
       </w:r>
     </w:p>
-    <w:p/>
+    <w:p>
+      <w:pPr>
+        <w:pStyle w:val="NormalWeb"/>
+        <w:spacing w:before="0" w:beforeAutospacing="0" w:after="0" w:afterAutospacing="0" w:line="300" w:lineRule="atLeast"/>
+        <w:rPr>
+          <w:rFonts w:ascii="Helvetica" w:hAnsi="Helvetica" w:cs="Helvetica"/>
+          <w:color w:val="000000"/>
+          <w:sz w:val="21"/>
+          <w:szCs w:val="21"/>
+        </w:rPr>
+      </w:pPr>
+    </w:p>
     <w:p>
       <w:pPr>
         <w:pStyle w:val="Heading3"/>
@@ -866,7 +1090,7 @@
             <w:szCs w:val="21"/>
             <w:highlight w:val="yellow"/>
           </w:rPr>
-          <w:t>http://www.lnse.org/paper</w:t>
+          <w:t>http://www.lnse.org/pap</w:t>
         </w:r>
         <w:r>
           <w:rPr>
@@ -877,7 +1101,7 @@
             <w:szCs w:val="21"/>
             <w:highlight w:val="yellow"/>
           </w:rPr>
-          <w:t>s</w:t>
+          <w:t>e</w:t>
         </w:r>
         <w:r>
           <w:rPr>
@@ -888,7 +1112,7 @@
             <w:szCs w:val="21"/>
             <w:highlight w:val="yellow"/>
           </w:rPr>
-          <w:t>/134-I3007.pdf</w:t>
+          <w:t>rs/134-I3007.pdf</w:t>
         </w:r>
       </w:hyperlink>
     </w:p>
@@ -1033,52 +1257,107 @@
           <w:szCs w:val="21"/>
         </w:rPr>
       </w:pPr>
-    </w:p>
-    <w:p>
-      <w:pPr>
-        <w:pStyle w:val="NormalWeb"/>
-        <w:spacing w:before="0" w:beforeAutospacing="0" w:after="0" w:afterAutospacing="0" w:line="300" w:lineRule="atLeast"/>
-        <w:rPr>
-          <w:rFonts w:ascii="Helvetica" w:hAnsi="Helvetica" w:cs="Helvetica"/>
-          <w:color w:val="000000"/>
-          <w:sz w:val="21"/>
-          <w:szCs w:val="21"/>
-        </w:rPr>
-      </w:pPr>
-      <w:r>
-        <w:rPr>
-          <w:rFonts w:ascii="Helvetica" w:hAnsi="Helvetica" w:cs="Helvetica"/>
-          <w:b/>
-          <w:bCs/>
-          <w:color w:val="000000"/>
-          <w:sz w:val="21"/>
-          <w:szCs w:val="21"/>
-        </w:rPr>
-        <w:t xml:space="preserve">Copy from </w:t>
+      <w:r>
+        <w:rPr>
+          <w:rFonts w:ascii="Helvetica" w:hAnsi="Helvetica" w:cs="Helvetica"/>
+          <w:color w:val="000000"/>
+          <w:sz w:val="21"/>
+          <w:szCs w:val="21"/>
+        </w:rPr>
+        <w:t>Stemming is a procedure which attempts to reduce a word to its base form by cutting the</w:t>
+      </w:r>
+      <w:r>
+        <w:rPr>
+          <w:rFonts w:ascii="Helvetica" w:hAnsi="Helvetica" w:cs="Helvetica"/>
+          <w:color w:val="000000"/>
+          <w:sz w:val="21"/>
+          <w:szCs w:val="21"/>
+        </w:rPr>
+        <w:t xml:space="preserve"> ends of the words</w:t>
+      </w:r>
+      <w:r>
+        <w:rPr>
+          <w:rFonts w:ascii="Helvetica" w:hAnsi="Helvetica" w:cs="Helvetica"/>
+          <w:color w:val="000000"/>
+          <w:sz w:val="21"/>
+          <w:szCs w:val="21"/>
+        </w:rPr>
+        <w:t xml:space="preserve"> off</w:t>
+      </w:r>
+      <w:r>
+        <w:rPr>
+          <w:rFonts w:ascii="Helvetica" w:hAnsi="Helvetica" w:cs="Helvetica"/>
+          <w:color w:val="000000"/>
+          <w:sz w:val="21"/>
+          <w:szCs w:val="21"/>
+        </w:rPr>
+        <w:t xml:space="preserve"> with the most common stemming algorithm being Porter’s stemmer.</w:t>
+      </w:r>
+    </w:p>
+    <w:p>
+      <w:pPr>
+        <w:pStyle w:val="NormalWeb"/>
+        <w:spacing w:before="240" w:beforeAutospacing="0" w:after="0" w:afterAutospacing="0" w:line="300" w:lineRule="atLeast"/>
+        <w:rPr>
+          <w:rFonts w:ascii="Helvetica" w:hAnsi="Helvetica" w:cs="Helvetica"/>
+          <w:color w:val="000000"/>
+          <w:sz w:val="21"/>
+          <w:szCs w:val="21"/>
+        </w:rPr>
+      </w:pPr>
+      <w:r>
+        <w:rPr>
+          <w:rFonts w:ascii="Helvetica" w:hAnsi="Helvetica" w:cs="Helvetica"/>
+          <w:color w:val="000000"/>
+          <w:sz w:val="21"/>
+          <w:szCs w:val="21"/>
+          <w:highlight w:val="darkGray"/>
+        </w:rPr>
+        <w:t>The first one as in Porter stemmer handles inflectional morphology (plural, verb conjugation, etc.). The second step treats derivational morphology; it maps complex suffixes (suffixes compound of more than one suffix) to a single suffix from which they were derived (e.g. transform the suffix –</w:t>
       </w:r>
       <w:proofErr w:type="spellStart"/>
       <w:r>
         <w:rPr>
           <w:rFonts w:ascii="Helvetica" w:hAnsi="Helvetica" w:cs="Helvetica"/>
-          <w:b/>
-          <w:bCs/>
-          <w:color w:val="000000"/>
-          <w:sz w:val="21"/>
-          <w:szCs w:val="21"/>
-        </w:rPr>
-        <w:t>Duhita</w:t>
+          <w:color w:val="000000"/>
+          <w:sz w:val="21"/>
+          <w:szCs w:val="21"/>
+          <w:highlight w:val="darkGray"/>
+        </w:rPr>
+        <w:t>istic</w:t>
       </w:r>
       <w:proofErr w:type="spellEnd"/>
       <w:r>
         <w:rPr>
           <w:rFonts w:ascii="Helvetica" w:hAnsi="Helvetica" w:cs="Helvetica"/>
-          <w:b/>
-          <w:bCs/>
-          <w:color w:val="000000"/>
-          <w:sz w:val="21"/>
-          <w:szCs w:val="21"/>
-        </w:rPr>
-        <w:t xml:space="preserve"> Document Need to Paraphrase</w:t>
+          <w:color w:val="000000"/>
+          <w:sz w:val="21"/>
+          <w:szCs w:val="21"/>
+          <w:highlight w:val="darkGray"/>
+        </w:rPr>
+        <w:t xml:space="preserve"> to –</w:t>
+      </w:r>
+      <w:proofErr w:type="spellStart"/>
+      <w:r>
+        <w:rPr>
+          <w:rFonts w:ascii="Helvetica" w:hAnsi="Helvetica" w:cs="Helvetica"/>
+          <w:color w:val="000000"/>
+          <w:sz w:val="21"/>
+          <w:szCs w:val="21"/>
+          <w:highlight w:val="darkGray"/>
+        </w:rPr>
+        <w:t>ist</w:t>
+      </w:r>
+      <w:proofErr w:type="spellEnd"/>
+      <w:r>
+        <w:rPr>
+          <w:rFonts w:ascii="Helvetica" w:hAnsi="Helvetica" w:cs="Helvetica"/>
+          <w:color w:val="000000"/>
+          <w:sz w:val="21"/>
+          <w:szCs w:val="21"/>
+          <w:highlight w:val="darkGray"/>
+        </w:rPr>
+        <w:t>). The third step deletes simple suffixes (uncompounded suffixes). The fourth step defines a set of recoding rules to normalize stems. The last step treats irregular forms that do not follow any pattern.</w:t>
       </w:r>
     </w:p>
     <w:p>
@@ -1099,7 +1378,53 @@
           <w:sz w:val="21"/>
           <w:szCs w:val="21"/>
         </w:rPr>
-        <w:t xml:space="preserve">Stemming is a process that chops off the ends of the words in the hope of achieving this goal correctly most of the time, and often includes the removal of derivational affixes. </w:t>
+        <w:lastRenderedPageBreak/>
+        <w:t>Lemmatization</w:t>
+      </w:r>
+      <w:r>
+        <w:rPr>
+          <w:rFonts w:ascii="Helvetica" w:hAnsi="Helvetica" w:cs="Helvetica"/>
+          <w:color w:val="000000"/>
+          <w:sz w:val="21"/>
+          <w:szCs w:val="21"/>
+        </w:rPr>
+        <w:t xml:space="preserve"> on the other hand, </w:t>
+      </w:r>
+      <w:r>
+        <w:rPr>
+          <w:rFonts w:ascii="Helvetica" w:hAnsi="Helvetica" w:cs="Helvetica"/>
+          <w:color w:val="000000"/>
+          <w:sz w:val="21"/>
+          <w:szCs w:val="21"/>
+        </w:rPr>
+        <w:t>use</w:t>
+      </w:r>
+      <w:r>
+        <w:rPr>
+          <w:rFonts w:ascii="Helvetica" w:hAnsi="Helvetica" w:cs="Helvetica"/>
+          <w:color w:val="000000"/>
+          <w:sz w:val="21"/>
+          <w:szCs w:val="21"/>
+        </w:rPr>
+        <w:t>s vocabulary and linguistic analysis of words, with the aim to</w:t>
+      </w:r>
+      <w:r>
+        <w:rPr>
+          <w:rFonts w:ascii="Helvetica" w:hAnsi="Helvetica" w:cs="Helvetica"/>
+          <w:color w:val="000000"/>
+          <w:sz w:val="21"/>
+          <w:szCs w:val="21"/>
+        </w:rPr>
+        <w:t xml:space="preserve"> remove impure</w:t>
+      </w:r>
+      <w:r>
+        <w:rPr>
+          <w:rFonts w:ascii="Helvetica" w:hAnsi="Helvetica" w:cs="Helvetica"/>
+          <w:color w:val="000000"/>
+          <w:sz w:val="21"/>
+          <w:szCs w:val="21"/>
+        </w:rPr>
+        <w:t xml:space="preserve"> endings only and to return the base or dictionary form of a word, which is known as the lemma. (Manning et al. 2008).</w:t>
       </w:r>
     </w:p>
     <w:p>
@@ -1113,15 +1438,6 @@
           <w:szCs w:val="21"/>
         </w:rPr>
       </w:pPr>
-      <w:r>
-        <w:rPr>
-          <w:rFonts w:ascii="Helvetica" w:hAnsi="Helvetica" w:cs="Helvetica"/>
-          <w:color w:val="000000"/>
-          <w:sz w:val="21"/>
-          <w:szCs w:val="21"/>
-        </w:rPr>
-        <w:t>Lemmatization usually refers to doing things properly with the use of a vocabulary and morphological analysis of words, aiming to remove inflectional endings only and to return the base or dictionary form of a word, which is known as the lemma. (Manning et al. 2008).</w:t>
-      </w:r>
     </w:p>
     <w:p>
       <w:pPr>
@@ -1134,282 +1450,102 @@
           <w:szCs w:val="21"/>
         </w:rPr>
       </w:pPr>
-      <w:r>
-        <w:rPr>
-          <w:rFonts w:ascii="Helvetica" w:hAnsi="Helvetica" w:cs="Helvetica"/>
-          <w:color w:val="000000"/>
-          <w:sz w:val="21"/>
-          <w:szCs w:val="21"/>
-        </w:rPr>
-        <w:lastRenderedPageBreak/>
-        <w:t xml:space="preserve">There are generally 2 types of errors that can error while performing stemming operations. Under Stemming could occur when the 2 words with the same interpretation are not stemmed to the same root. Over Stemming could occur when the 2 words with different interpretation are stemmed to the same </w:t>
-      </w:r>
-      <w:r>
-        <w:rPr>
-          <w:rFonts w:ascii="Helvetica" w:hAnsi="Helvetica" w:cs="Helvetica"/>
-          <w:color w:val="000000"/>
-          <w:sz w:val="21"/>
-          <w:szCs w:val="21"/>
-        </w:rPr>
-        <w:t>root. (</w:t>
+      <w:bookmarkStart w:id="0" w:name="_GoBack"/>
+      <w:bookmarkEnd w:id="0"/>
+      <w:r>
+        <w:t>A comparison between stemming and lemmatization indicates that lemmatization outperformed stemming. Pair-wise comparisons however revealed that the precision differences between these techniques to be insignificant. This is probably because lemmatization is more advanced in the sense that it takes care of additional analysis that is not supported by stemming. For instance, lemmatization looks at the synonyms of a word unlike stemming. This may re</w:t>
+      </w:r>
+      <w:r>
+        <w:t>sult in more relevant documents (</w:t>
       </w:r>
       <w:proofErr w:type="spellStart"/>
       <w:r>
-        <w:rPr>
-          <w:rFonts w:ascii="Helvetica" w:hAnsi="Helvetica" w:cs="Helvetica"/>
-          <w:color w:val="000000"/>
-          <w:sz w:val="21"/>
-          <w:szCs w:val="21"/>
-        </w:rPr>
-        <w:t>Jivani</w:t>
+        <w:t>Balakrishnan</w:t>
       </w:r>
       <w:proofErr w:type="spellEnd"/>
       <w:r>
-        <w:rPr>
-          <w:rFonts w:ascii="Helvetica" w:hAnsi="Helvetica" w:cs="Helvetica"/>
-          <w:color w:val="000000"/>
-          <w:sz w:val="21"/>
-          <w:szCs w:val="21"/>
-        </w:rPr>
-        <w:t xml:space="preserve"> &amp; others 2011). </w:t>
+        <w:t xml:space="preserve"> and Lloyd-</w:t>
+      </w:r>
+      <w:proofErr w:type="spellStart"/>
+      <w:r>
+        <w:t>Yemoh</w:t>
+      </w:r>
+      <w:proofErr w:type="spellEnd"/>
+      <w:r>
+        <w:t xml:space="preserve"> 2014)</w:t>
       </w:r>
     </w:p>
     <w:p>
       <w:pPr>
         <w:pStyle w:val="NormalWeb"/>
         <w:spacing w:before="240" w:beforeAutospacing="0" w:after="0" w:afterAutospacing="0" w:line="300" w:lineRule="atLeast"/>
-        <w:rPr>
-          <w:rFonts w:ascii="Helvetica" w:hAnsi="Helvetica" w:cs="Helvetica"/>
-          <w:color w:val="000000"/>
-          <w:sz w:val="21"/>
-          <w:szCs w:val="21"/>
-        </w:rPr>
-      </w:pPr>
-      <w:r>
-        <w:rPr>
-          <w:rFonts w:ascii="Helvetica" w:hAnsi="Helvetica" w:cs="Helvetica"/>
-          <w:color w:val="000000"/>
-          <w:sz w:val="21"/>
-          <w:szCs w:val="21"/>
-        </w:rPr>
-        <w:t xml:space="preserve">Types of Stemming Algorithm are </w:t>
-      </w:r>
+      </w:pPr>
     </w:p>
     <w:p>
       <w:pPr>
         <w:pStyle w:val="NormalWeb"/>
         <w:spacing w:before="240" w:beforeAutospacing="0" w:after="0" w:afterAutospacing="0" w:line="300" w:lineRule="atLeast"/>
-        <w:rPr>
-          <w:rFonts w:ascii="Helvetica" w:hAnsi="Helvetica" w:cs="Helvetica"/>
-          <w:color w:val="000000"/>
-          <w:sz w:val="21"/>
-          <w:szCs w:val="21"/>
-        </w:rPr>
-      </w:pPr>
-      <w:r>
-        <w:rPr>
-          <w:rFonts w:ascii="Helvetica" w:hAnsi="Helvetica" w:cs="Helvetica"/>
-          <w:color w:val="000000"/>
-          <w:sz w:val="21"/>
-          <w:szCs w:val="21"/>
-        </w:rPr>
-        <w:t xml:space="preserve">• Truncating: It is a simple stripping technique which removes the affixes after the nth symbol. Different algorithms in this class are </w:t>
-      </w:r>
+      </w:pPr>
       <w:proofErr w:type="spellStart"/>
       <w:r>
         <w:rPr>
-          <w:rFonts w:ascii="Helvetica" w:hAnsi="Helvetica" w:cs="Helvetica"/>
-          <w:color w:val="000000"/>
-          <w:sz w:val="21"/>
-          <w:szCs w:val="21"/>
-        </w:rPr>
-        <w:t>Lovins</w:t>
+          <w:highlight w:val="yellow"/>
+        </w:rPr>
+        <w:t>Balakrishnan</w:t>
       </w:r>
       <w:proofErr w:type="spellEnd"/>
       <w:r>
         <w:rPr>
-          <w:rFonts w:ascii="Helvetica" w:hAnsi="Helvetica" w:cs="Helvetica"/>
-          <w:color w:val="000000"/>
-          <w:sz w:val="21"/>
-          <w:szCs w:val="21"/>
-        </w:rPr>
-        <w:t xml:space="preserve">, Porters, </w:t>
+          <w:highlight w:val="yellow"/>
+        </w:rPr>
+        <w:t xml:space="preserve"> and Lloyd-</w:t>
       </w:r>
       <w:proofErr w:type="spellStart"/>
       <w:r>
         <w:rPr>
-          <w:rFonts w:ascii="Helvetica" w:hAnsi="Helvetica" w:cs="Helvetica"/>
-          <w:color w:val="000000"/>
-          <w:sz w:val="21"/>
-          <w:szCs w:val="21"/>
-        </w:rPr>
-        <w:t>Paice</w:t>
+          <w:highlight w:val="yellow"/>
+        </w:rPr>
+        <w:t>Yemoh</w:t>
       </w:r>
       <w:proofErr w:type="spellEnd"/>
       <w:r>
         <w:rPr>
-          <w:rFonts w:ascii="Helvetica" w:hAnsi="Helvetica" w:cs="Helvetica"/>
-          <w:color w:val="000000"/>
-          <w:sz w:val="21"/>
-          <w:szCs w:val="21"/>
-        </w:rPr>
-        <w:t xml:space="preserve">, Dawson </w:t>
+          <w:highlight w:val="yellow"/>
+        </w:rPr>
+        <w:t xml:space="preserve"> </w:t>
+      </w:r>
+      <w:proofErr w:type="gramStart"/>
+      <w:r>
+        <w:rPr>
+          <w:highlight w:val="yellow"/>
+        </w:rPr>
+        <w:t>2014</w:t>
+      </w:r>
+      <w:r>
+        <w:rPr>
+          <w:highlight w:val="yellow"/>
+        </w:rPr>
+        <w:t>,</w:t>
+      </w:r>
+      <w:r>
+        <w:rPr>
+          <w:highlight w:val="yellow"/>
+        </w:rPr>
+        <w:t>Lecture</w:t>
+      </w:r>
+      <w:proofErr w:type="gramEnd"/>
+      <w:r>
+        <w:rPr>
+          <w:highlight w:val="yellow"/>
+        </w:rPr>
+        <w:t xml:space="preserve"> Notes on Software Engineering, Vol. 2, No. 3, August 2014</w:t>
       </w:r>
     </w:p>
     <w:p>
       <w:pPr>
         <w:pStyle w:val="NormalWeb"/>
         <w:spacing w:before="240" w:beforeAutospacing="0" w:after="0" w:afterAutospacing="0" w:line="300" w:lineRule="atLeast"/>
-        <w:rPr>
-          <w:rFonts w:ascii="Helvetica" w:hAnsi="Helvetica" w:cs="Helvetica"/>
-          <w:color w:val="000000"/>
-          <w:sz w:val="21"/>
-          <w:szCs w:val="21"/>
-        </w:rPr>
-      </w:pPr>
-      <w:r>
-        <w:rPr>
-          <w:rFonts w:ascii="Helvetica" w:hAnsi="Helvetica" w:cs="Helvetica"/>
-          <w:color w:val="000000"/>
-          <w:sz w:val="21"/>
-          <w:szCs w:val="21"/>
-        </w:rPr>
-        <w:t xml:space="preserve">• Statistical: Methods which removes affixes after statistical procedures examples being N-Gram, HMM, YASSM • Mixed: approach to stemming and it involves both the inflectional as well as the derivational morphology consideration. Some of the mixed algorithms are Inflectional and Derivational, Corpus Based, Context Sensitive </w:t>
-      </w:r>
-    </w:p>
-    <w:p>
-      <w:pPr>
-        <w:pStyle w:val="NormalWeb"/>
-        <w:spacing w:before="240" w:beforeAutospacing="0" w:after="0" w:afterAutospacing="0" w:line="300" w:lineRule="atLeast"/>
-        <w:rPr>
-          <w:rFonts w:ascii="Helvetica" w:hAnsi="Helvetica" w:cs="Helvetica"/>
-          <w:color w:val="000000"/>
-          <w:sz w:val="21"/>
-          <w:szCs w:val="21"/>
-        </w:rPr>
-      </w:pPr>
-      <w:r>
-        <w:rPr>
-          <w:rFonts w:ascii="Helvetica" w:hAnsi="Helvetica" w:cs="Helvetica"/>
-          <w:color w:val="000000"/>
-          <w:sz w:val="21"/>
-          <w:szCs w:val="21"/>
-        </w:rPr>
-        <w:t xml:space="preserve">As shown in the study “A Survey on various Stemming Algorithms” (Singh &amp; </w:t>
-      </w:r>
-      <w:proofErr w:type="spellStart"/>
-      <w:r>
-        <w:rPr>
-          <w:rFonts w:ascii="Helvetica" w:hAnsi="Helvetica" w:cs="Helvetica"/>
-          <w:color w:val="000000"/>
-          <w:sz w:val="21"/>
-          <w:szCs w:val="21"/>
-        </w:rPr>
-        <w:t>Pateriya</w:t>
-      </w:r>
-      <w:proofErr w:type="spellEnd"/>
-      <w:r>
-        <w:rPr>
-          <w:rFonts w:ascii="Helvetica" w:hAnsi="Helvetica" w:cs="Helvetica"/>
-          <w:color w:val="000000"/>
-          <w:sz w:val="21"/>
-          <w:szCs w:val="21"/>
-        </w:rPr>
-        <w:t xml:space="preserve"> </w:t>
-      </w:r>
-      <w:proofErr w:type="spellStart"/>
-      <w:r>
-        <w:rPr>
-          <w:rFonts w:ascii="Helvetica" w:hAnsi="Helvetica" w:cs="Helvetica"/>
-          <w:color w:val="000000"/>
-          <w:sz w:val="21"/>
-          <w:szCs w:val="21"/>
-        </w:rPr>
-        <w:t>n.d.</w:t>
-      </w:r>
-      <w:proofErr w:type="spellEnd"/>
-      <w:r>
-        <w:rPr>
-          <w:rFonts w:ascii="Helvetica" w:hAnsi="Helvetica" w:cs="Helvetica"/>
-          <w:color w:val="000000"/>
-          <w:sz w:val="21"/>
-          <w:szCs w:val="21"/>
-        </w:rPr>
-        <w:t xml:space="preserve">) that none of the above mentioned stemmers give 100% productivity but are satisfactory useful to the text mining, Natural Language Processing(NLP) or Information Retrieval(IR) applications. </w:t>
-      </w:r>
-    </w:p>
-    <w:p>
-      <w:pPr>
-        <w:pStyle w:val="NormalWeb"/>
-        <w:spacing w:before="240" w:beforeAutospacing="0" w:after="0" w:afterAutospacing="0" w:line="300" w:lineRule="atLeast"/>
-        <w:rPr>
-          <w:rFonts w:ascii="Helvetica" w:hAnsi="Helvetica" w:cs="Helvetica"/>
-          <w:color w:val="000000"/>
-          <w:sz w:val="21"/>
-          <w:szCs w:val="21"/>
-        </w:rPr>
-      </w:pPr>
-    </w:p>
-    <w:p>
-      <w:pPr>
-        <w:pStyle w:val="NormalWeb"/>
-        <w:spacing w:before="240" w:beforeAutospacing="0" w:after="0" w:afterAutospacing="0" w:line="300" w:lineRule="atLeast"/>
-        <w:rPr>
-          <w:rFonts w:ascii="Helvetica" w:hAnsi="Helvetica" w:cs="Helvetica"/>
-          <w:color w:val="000000"/>
-          <w:sz w:val="21"/>
-          <w:szCs w:val="21"/>
-        </w:rPr>
-      </w:pPr>
-      <w:r>
-        <w:rPr>
-          <w:rFonts w:ascii="Helvetica" w:hAnsi="Helvetica" w:cs="Helvetica"/>
-          <w:color w:val="000000"/>
-          <w:sz w:val="21"/>
-          <w:szCs w:val="21"/>
-        </w:rPr>
-        <w:t>The first one as in Porter stemmer handles inflectional morphology (plural, verb conjugation, etc.). The second step treats derivational morphology; it maps complex suffixes (suffixes compound of more than one suffix) to a single suffix from which they were derived (e.g. transform the suffix –</w:t>
-      </w:r>
-      <w:proofErr w:type="spellStart"/>
-      <w:r>
-        <w:rPr>
-          <w:rFonts w:ascii="Helvetica" w:hAnsi="Helvetica" w:cs="Helvetica"/>
-          <w:color w:val="000000"/>
-          <w:sz w:val="21"/>
-          <w:szCs w:val="21"/>
-        </w:rPr>
-        <w:t>istic</w:t>
-      </w:r>
-      <w:proofErr w:type="spellEnd"/>
-      <w:r>
-        <w:rPr>
-          <w:rFonts w:ascii="Helvetica" w:hAnsi="Helvetica" w:cs="Helvetica"/>
-          <w:color w:val="000000"/>
-          <w:sz w:val="21"/>
-          <w:szCs w:val="21"/>
-        </w:rPr>
-        <w:t xml:space="preserve"> to –</w:t>
-      </w:r>
-      <w:proofErr w:type="spellStart"/>
-      <w:r>
-        <w:rPr>
-          <w:rFonts w:ascii="Helvetica" w:hAnsi="Helvetica" w:cs="Helvetica"/>
-          <w:color w:val="000000"/>
-          <w:sz w:val="21"/>
-          <w:szCs w:val="21"/>
-        </w:rPr>
-        <w:t>ist</w:t>
-      </w:r>
-      <w:proofErr w:type="spellEnd"/>
-      <w:r>
-        <w:rPr>
-          <w:rFonts w:ascii="Helvetica" w:hAnsi="Helvetica" w:cs="Helvetica"/>
-          <w:color w:val="000000"/>
-          <w:sz w:val="21"/>
-          <w:szCs w:val="21"/>
-        </w:rPr>
-        <w:t>). The third step deletes simple suffixes (uncompounded suffixes). The fourth step defines a set of recoding rules to normalize stems. The last step treats irregular forms that do not follow any pattern.</w:t>
-      </w:r>
+      </w:pPr>
     </w:p>
     <w:p>
       <w:pPr>
@@ -1853,6 +1989,13 @@
     </w:p>
     <w:p>
       <w:pPr>
+        <w:rPr>
+          <w:rFonts w:hint="eastAsia"/>
+        </w:rPr>
+      </w:pPr>
+    </w:p>
+    <w:p>
+      <w:pPr>
         <w:pStyle w:val="Heading3"/>
         <w:numPr>
           <w:ilvl w:val="0"/>
@@ -1904,7 +2047,29 @@
             <w:szCs w:val="21"/>
             <w:highlight w:val="yellow"/>
           </w:rPr>
-          <w:t>https://www.researchgate.net/publication/221254145_Evaluation_of_stop_word_lists_in_text_retrieval_using_Latent_Semantic_Indexing</w:t>
+          <w:t>https://www.researchgate.net/publicat</w:t>
+        </w:r>
+        <w:r>
+          <w:rPr>
+            <w:rStyle w:val="Hyperlink"/>
+            <w:rFonts w:ascii="Helvetica" w:hAnsi="Helvetica" w:cs="Helvetica"/>
+            <w:color w:val="337AB7"/>
+            <w:sz w:val="21"/>
+            <w:szCs w:val="21"/>
+            <w:highlight w:val="yellow"/>
+          </w:rPr>
+          <w:t>i</w:t>
+        </w:r>
+        <w:r>
+          <w:rPr>
+            <w:rStyle w:val="Hyperlink"/>
+            <w:rFonts w:ascii="Helvetica" w:hAnsi="Helvetica" w:cs="Helvetica"/>
+            <w:color w:val="337AB7"/>
+            <w:sz w:val="21"/>
+            <w:szCs w:val="21"/>
+            <w:highlight w:val="yellow"/>
+          </w:rPr>
+          <w:t>on/221254145_Evaluation_of_stop_word_lists_in_text_retrieval_using_Latent_Semantic_Indexing</w:t>
         </w:r>
       </w:hyperlink>
     </w:p>
@@ -1938,6 +2103,7 @@
           <w:sz w:val="21"/>
           <w:szCs w:val="21"/>
         </w:rPr>
+        <w:lastRenderedPageBreak/>
         <w:t>Need to Paraphrase below</w:t>
       </w:r>
     </w:p>
@@ -2066,7 +2232,27 @@
     <w:p>
       <w:pPr>
         <w:pStyle w:val="Heading3"/>
+        <w:numPr>
+          <w:ilvl w:val="0"/>
+          <w:numId w:val="0"/>
+        </w:numPr>
         <w:spacing w:before="186"/>
+        <w:ind w:left="720" w:hanging="720"/>
+        <w:rPr>
+          <w:rFonts w:ascii="inherit" w:hAnsi="inherit" w:cs="Helvetica"/>
+          <w:color w:val="000000"/>
+        </w:rPr>
+      </w:pPr>
+    </w:p>
+    <w:p>
+      <w:pPr>
+        <w:pStyle w:val="Heading3"/>
+        <w:numPr>
+          <w:ilvl w:val="0"/>
+          <w:numId w:val="0"/>
+        </w:numPr>
+        <w:spacing w:before="186"/>
+        <w:ind w:left="720" w:hanging="720"/>
         <w:rPr>
           <w:rFonts w:ascii="inherit" w:hAnsi="inherit" w:cs="Helvetica" w:hint="eastAsia"/>
           <w:color w:val="000000"/>
@@ -2081,6 +2267,18 @@
         </w:rPr>
         <w:t>Tokenizing</w:t>
       </w:r>
+    </w:p>
+    <w:p>
+      <w:pPr>
+        <w:pStyle w:val="NormalWeb"/>
+        <w:spacing w:before="0" w:beforeAutospacing="0" w:after="0" w:afterAutospacing="0" w:line="300" w:lineRule="atLeast"/>
+        <w:rPr>
+          <w:rFonts w:ascii="Helvetica" w:hAnsi="Helvetica" w:cs="Helvetica"/>
+          <w:color w:val="000000"/>
+          <w:sz w:val="21"/>
+          <w:szCs w:val="21"/>
+        </w:rPr>
+      </w:pPr>
     </w:p>
     <w:p>
       <w:pPr>
@@ -2270,7 +2468,6 @@
           <w:sz w:val="21"/>
           <w:szCs w:val="21"/>
         </w:rPr>
-        <w:lastRenderedPageBreak/>
         <w:t>PunktWordTokenizer</w:t>
       </w:r>
       <w:proofErr w:type="spellEnd"/>
@@ -2504,7 +2701,17 @@
           <w:sz w:val="21"/>
           <w:szCs w:val="21"/>
         </w:rPr>
-        <w:t xml:space="preserve"> Tokenizer • Mila Tokenizer • NLTK Word Tokenizer (mentioned above) • </w:t>
+        <w:t xml:space="preserve"> Tokenizer • Mila Tokenizer • NLTK Word </w:t>
+      </w:r>
+      <w:r>
+        <w:rPr>
+          <w:rFonts w:ascii="Helvetica" w:hAnsi="Helvetica" w:cs="Helvetica"/>
+          <w:color w:val="000000"/>
+          <w:sz w:val="21"/>
+          <w:szCs w:val="21"/>
+        </w:rPr>
+        <w:lastRenderedPageBreak/>
+        <w:t xml:space="preserve">Tokenizer (mentioned above) • </w:t>
       </w:r>
       <w:proofErr w:type="spellStart"/>
       <w:r>
@@ -2760,7 +2967,7 @@
         </w:numPr>
         <w:spacing w:before="153"/>
         <w:rPr>
-          <w:rFonts w:ascii="inherit" w:hAnsi="inherit" w:cs="Helvetica"/>
+          <w:rFonts w:ascii="inherit" w:hAnsi="inherit" w:cs="Helvetica" w:hint="eastAsia"/>
           <w:color w:val="000000"/>
           <w:sz w:val="33"/>
           <w:szCs w:val="33"/>
@@ -2781,7 +2988,7 @@
         <w:shd w:val="clear" w:color="auto" w:fill="FFFFFF"/>
         <w:spacing w:after="0" w:line="300" w:lineRule="atLeast"/>
         <w:rPr>
-          <w:rFonts w:ascii="inherit" w:eastAsiaTheme="majorEastAsia" w:hAnsi="inherit" w:cs="Helvetica"/>
+          <w:rFonts w:ascii="inherit" w:eastAsiaTheme="majorEastAsia" w:hAnsi="inherit" w:cs="Helvetica" w:hint="eastAsia"/>
           <w:b/>
           <w:bCs/>
           <w:smallCaps/>
@@ -2811,7 +3018,27 @@
           <w:szCs w:val="21"/>
           <w:lang w:val="en-AU" w:eastAsia="en-AU"/>
         </w:rPr>
-        <w:t xml:space="preserve">In the analysis section we could piece </w:t>
+        <w:t>Th</w:t>
+      </w:r>
+      <w:r>
+        <w:rPr>
+          <w:rFonts w:ascii="Helvetica" w:eastAsia="Times New Roman" w:hAnsi="Helvetica" w:cs="Helvetica"/>
+          <w:color w:val="000000"/>
+          <w:sz w:val="21"/>
+          <w:szCs w:val="21"/>
+          <w:lang w:val="en-AU" w:eastAsia="en-AU"/>
+        </w:rPr>
+        <w:t xml:space="preserve">is analysis </w:t>
+      </w:r>
+      <w:r>
+        <w:rPr>
+          <w:rFonts w:ascii="Helvetica" w:eastAsia="Times New Roman" w:hAnsi="Helvetica" w:cs="Helvetica"/>
+          <w:color w:val="000000"/>
+          <w:sz w:val="21"/>
+          <w:szCs w:val="21"/>
+          <w:lang w:val="en-AU" w:eastAsia="en-AU"/>
+        </w:rPr>
+        <w:t xml:space="preserve">explores </w:t>
       </w:r>
     </w:p>
     <w:p>
@@ -2826,8 +3053,6 @@
           <w:lang w:val="en-AU" w:eastAsia="en-AU"/>
         </w:rPr>
       </w:pPr>
-      <w:bookmarkStart w:id="0" w:name="_GoBack"/>
-      <w:bookmarkEnd w:id="0"/>
     </w:p>
     <w:p>
       <w:pPr>
@@ -3352,7 +3577,7 @@
         <w:spacing w:before="153"/>
         <w:ind w:left="576"/>
         <w:rPr>
-          <w:rFonts w:ascii="inherit" w:hAnsi="inherit" w:cs="Helvetica"/>
+          <w:rFonts w:ascii="inherit" w:hAnsi="inherit" w:cs="Helvetica" w:hint="eastAsia"/>
           <w:color w:val="000000"/>
           <w:sz w:val="33"/>
           <w:szCs w:val="33"/>
@@ -3368,7 +3593,7 @@
         </w:numPr>
         <w:spacing w:before="153"/>
         <w:rPr>
-          <w:rFonts w:ascii="inherit" w:hAnsi="inherit" w:cs="Helvetica"/>
+          <w:rFonts w:ascii="inherit" w:hAnsi="inherit" w:cs="Helvetica" w:hint="eastAsia"/>
           <w:color w:val="000000"/>
           <w:sz w:val="33"/>
           <w:szCs w:val="33"/>
@@ -3384,7 +3609,7 @@
         </w:numPr>
         <w:spacing w:before="153"/>
         <w:rPr>
-          <w:rFonts w:ascii="inherit" w:hAnsi="inherit" w:cs="Helvetica"/>
+          <w:rFonts w:ascii="inherit" w:hAnsi="inherit" w:cs="Helvetica" w:hint="eastAsia"/>
           <w:color w:val="000000"/>
           <w:sz w:val="33"/>
           <w:szCs w:val="33"/>
@@ -4431,7 +4656,7 @@
         <w:spacing w:before="153"/>
         <w:ind w:left="576" w:hanging="576"/>
         <w:rPr>
-          <w:rFonts w:ascii="inherit" w:hAnsi="inherit" w:cs="Helvetica"/>
+          <w:rFonts w:ascii="inherit" w:hAnsi="inherit" w:cs="Helvetica" w:hint="eastAsia"/>
           <w:color w:val="000000"/>
           <w:sz w:val="33"/>
           <w:szCs w:val="33"/>
@@ -4448,7 +4673,7 @@
         <w:spacing w:before="153"/>
         <w:ind w:left="576" w:hanging="576"/>
         <w:rPr>
-          <w:rFonts w:ascii="inherit" w:hAnsi="inherit" w:cs="Helvetica"/>
+          <w:rFonts w:ascii="inherit" w:hAnsi="inherit" w:cs="Helvetica" w:hint="eastAsia"/>
           <w:color w:val="000000"/>
           <w:sz w:val="33"/>
           <w:szCs w:val="33"/>
@@ -4783,7 +5008,7 @@
         <w:spacing w:before="153"/>
         <w:ind w:left="576" w:hanging="576"/>
         <w:rPr>
-          <w:rFonts w:ascii="inherit" w:hAnsi="inherit" w:cs="Helvetica"/>
+          <w:rFonts w:ascii="inherit" w:hAnsi="inherit" w:cs="Helvetica" w:hint="eastAsia"/>
           <w:color w:val="000000"/>
           <w:sz w:val="33"/>
           <w:szCs w:val="33"/>
@@ -4800,7 +5025,7 @@
         <w:spacing w:before="153"/>
         <w:ind w:left="576" w:hanging="576"/>
         <w:rPr>
-          <w:rFonts w:ascii="inherit" w:hAnsi="inherit" w:cs="Helvetica"/>
+          <w:rFonts w:ascii="inherit" w:hAnsi="inherit" w:cs="Helvetica" w:hint="eastAsia"/>
           <w:color w:val="000000"/>
           <w:sz w:val="33"/>
           <w:szCs w:val="33"/>
@@ -5453,7 +5678,7 @@
 </file>
 
 <file path=word/numbering.xml><?xml version="1.0" encoding="utf-8"?>
-<w:numbering xmlns:wpc="http://schemas.microsoft.com/office/word/2010/wordprocessingCanvas" xmlns:cx="http://schemas.microsoft.com/office/drawing/2014/chartex" xmlns:cx1="http://schemas.microsoft.com/office/drawing/2015/9/8/chartex" xmlns:mc="http://schemas.openxmlformats.org/markup-compatibility/2006" xmlns:o="urn:schemas-microsoft-com:office:office" xmlns:r="http://schemas.openxmlformats.org/officeDocument/2006/relationships" xmlns:m="http://schemas.openxmlformats.org/officeDocument/2006/math" xmlns:v="urn:schemas-microsoft-com:vml" xmlns:wp14="http://schemas.microsoft.com/office/word/2010/wordprocessingDrawing" xmlns:wp="http://schemas.openxmlformats.org/drawingml/2006/wordprocessingDrawing" xmlns:w10="urn:schemas-microsoft-com:office:word" xmlns:w="http://schemas.openxmlformats.org/wordprocessingml/2006/main" xmlns:w14="http://schemas.microsoft.com/office/word/2010/wordml" xmlns:w15="http://schemas.microsoft.com/office/word/2012/wordml" xmlns:w16se="http://schemas.microsoft.com/office/word/2015/wordml/symex" xmlns:wpg="http://schemas.microsoft.com/office/word/2010/wordprocessingGroup" xmlns:wpi="http://schemas.microsoft.com/office/word/2010/wordprocessingInk" xmlns:wne="http://schemas.microsoft.com/office/word/2006/wordml" xmlns:wps="http://schemas.microsoft.com/office/word/2010/wordprocessingShape" mc:Ignorable="w14 w15 w16se wp14">
+<w:numbering xmlns:wpc="http://schemas.microsoft.com/office/word/2010/wordprocessingCanvas" xmlns:cx="http://schemas.microsoft.com/office/drawing/2014/chartex" xmlns:cx1="http://schemas.microsoft.com/office/drawing/2015/9/8/chartex" xmlns:cx2="http://schemas.microsoft.com/office/drawing/2015/10/21/chartex" xmlns:mc="http://schemas.openxmlformats.org/markup-compatibility/2006" xmlns:o="urn:schemas-microsoft-com:office:office" xmlns:r="http://schemas.openxmlformats.org/officeDocument/2006/relationships" xmlns:m="http://schemas.openxmlformats.org/officeDocument/2006/math" xmlns:v="urn:schemas-microsoft-com:vml" xmlns:wp14="http://schemas.microsoft.com/office/word/2010/wordprocessingDrawing" xmlns:wp="http://schemas.openxmlformats.org/drawingml/2006/wordprocessingDrawing" xmlns:w10="urn:schemas-microsoft-com:office:word" xmlns:w="http://schemas.openxmlformats.org/wordprocessingml/2006/main" xmlns:w14="http://schemas.microsoft.com/office/word/2010/wordml" xmlns:w15="http://schemas.microsoft.com/office/word/2012/wordml" xmlns:w16se="http://schemas.microsoft.com/office/word/2015/wordml/symex" xmlns:wpg="http://schemas.microsoft.com/office/word/2010/wordprocessingGroup" xmlns:wpi="http://schemas.microsoft.com/office/word/2010/wordprocessingInk" xmlns:wne="http://schemas.microsoft.com/office/word/2006/wordml" xmlns:wps="http://schemas.microsoft.com/office/word/2010/wordprocessingShape" mc:Ignorable="w14 w15 w16se wp14">
   <w:abstractNum w:abstractNumId="0" w15:restartNumberingAfterBreak="0">
     <w:nsid w:val="1482775B"/>
     <w:multiLevelType w:val="multilevel"/>
@@ -6182,7 +6407,7 @@
       </w:pPr>
     </w:pPrDefault>
   </w:docDefaults>
-  <w:latentStyles w:defLockedState="0" w:defUIPriority="99" w:defSemiHidden="0" w:defUnhideWhenUsed="0" w:defQFormat="0" w:count="371">
+  <w:latentStyles w:defLockedState="0" w:defUIPriority="99" w:defSemiHidden="0" w:defUnhideWhenUsed="0" w:defQFormat="0" w:count="372">
     <w:lsdException w:name="Normal" w:uiPriority="0" w:qFormat="1"/>
     <w:lsdException w:name="heading 1" w:uiPriority="9" w:qFormat="1"/>
     <w:lsdException w:name="heading 2" w:semiHidden="1" w:uiPriority="9" w:unhideWhenUsed="1" w:qFormat="1"/>
@@ -6288,7 +6513,6 @@
     <w:lsdException w:name="HTML Sample" w:semiHidden="1" w:unhideWhenUsed="1"/>
     <w:lsdException w:name="HTML Typewriter" w:semiHidden="1" w:unhideWhenUsed="1"/>
     <w:lsdException w:name="HTML Variable" w:semiHidden="1" w:unhideWhenUsed="1"/>
-    <w:lsdException w:name="Normal Table" w:semiHidden="1" w:unhideWhenUsed="1"/>
     <w:lsdException w:name="annotation subject" w:semiHidden="1" w:unhideWhenUsed="1"/>
     <w:lsdException w:name="No List" w:semiHidden="1" w:unhideWhenUsed="1"/>
     <w:lsdException w:name="Outline List 1" w:semiHidden="1" w:unhideWhenUsed="1"/>
@@ -6335,10 +6559,8 @@
     <w:lsdException w:name="Table Subtle 2" w:semiHidden="1" w:unhideWhenUsed="1"/>
     <w:lsdException w:name="Table Web 1" w:semiHidden="1" w:unhideWhenUsed="1"/>
     <w:lsdException w:name="Table Web 2" w:semiHidden="1" w:unhideWhenUsed="1"/>
-    <w:lsdException w:name="Table Web 3" w:semiHidden="1" w:unhideWhenUsed="1"/>
     <w:lsdException w:name="Balloon Text" w:semiHidden="1" w:unhideWhenUsed="1"/>
     <w:lsdException w:name="Table Grid" w:uiPriority="39"/>
-    <w:lsdException w:name="Table Theme" w:semiHidden="1" w:unhideWhenUsed="1"/>
     <w:lsdException w:name="Placeholder Text" w:semiHidden="1"/>
     <w:lsdException w:name="No Spacing" w:uiPriority="1" w:qFormat="1"/>
     <w:lsdException w:name="Light Shading" w:uiPriority="60"/>
@@ -6554,6 +6776,7 @@
     <w:lsdException w:name="List Table 5 Dark Accent 6" w:uiPriority="50"/>
     <w:lsdException w:name="List Table 6 Colorful Accent 6" w:uiPriority="51"/>
     <w:lsdException w:name="List Table 7 Colorful Accent 6" w:uiPriority="52"/>
+    <w:lsdException w:name="Mention" w:semiHidden="1" w:unhideWhenUsed="1"/>
   </w:latentStyles>
   <w:style w:type="paragraph" w:default="1" w:styleId="Normal">
     <w:name w:val="Normal"/>

</xml_diff>